<commit_message>
We submitting (Noushi and me) the solutions and the script sor chapter 3
</commit_message>
<xml_diff>
--- a/Documentation/VBugs/Chapter 3/Scripts.docx
+++ b/Documentation/VBugs/Chapter 3/Scripts.docx
@@ -59,23 +59,7 @@
     </w:p>
     <w:p>
       <w:r>
-        <w:t xml:space="preserve">Phil: in </w:t>
-      </w:r>
-      <w:proofErr w:type="spellStart"/>
-      <w:r>
-        <w:t>SwinGame</w:t>
-      </w:r>
-      <w:proofErr w:type="spellEnd"/>
-      <w:r>
-        <w:t xml:space="preserve"> a Sprite is an image with a location in the game, and some </w:t>
-      </w:r>
-      <w:proofErr w:type="spellStart"/>
-      <w:r>
-        <w:t>ather</w:t>
-      </w:r>
-      <w:proofErr w:type="spellEnd"/>
-      <w:r>
-        <w:t xml:space="preserve"> properties.</w:t>
+        <w:t>Phil: in SwinGame a Sprite is an image with a location in the game, and some ather properties.</w:t>
       </w:r>
     </w:p>
     <w:p>
@@ -129,15 +113,7 @@
         <w:t xml:space="preserve">Phil: Well, </w:t>
       </w:r>
       <w:r>
-        <w:t xml:space="preserve">in </w:t>
-      </w:r>
-      <w:proofErr w:type="spellStart"/>
-      <w:r>
-        <w:t>SwinGame</w:t>
-      </w:r>
-      <w:proofErr w:type="spellEnd"/>
-      <w:r>
-        <w:t xml:space="preserve"> each sprite has a “Movement” property</w:t>
+        <w:t>in SwinGame each sprite has a “Movement” property</w:t>
       </w:r>
     </w:p>
     <w:p>
@@ -175,28 +151,111 @@
     </w:p>
     <w:p>
       <w:r>
-        <w:t xml:space="preserve">Abbey: </w:t>
-      </w:r>
-      <w:proofErr w:type="spellStart"/>
-      <w:r>
-        <w:t>Argh</w:t>
-      </w:r>
-      <w:proofErr w:type="spellEnd"/>
-      <w:r>
-        <w:t>… It falls off the edge of the screen!</w:t>
+        <w:t>Abbey: Argh… It falls off the edge of the screen!</w:t>
       </w:r>
     </w:p>
     <w:p>
       <w:r>
         <w:t xml:space="preserve">Phil: Remember, the computer is </w:t>
       </w:r>
-      <w:proofErr w:type="gramStart"/>
-      <w:r>
-        <w:t>unintelligent,</w:t>
-      </w:r>
-      <w:proofErr w:type="gramEnd"/>
-      <w:r>
-        <w:t xml:space="preserve"> it does exactly what you tell it to do!</w:t>
+      <w:r>
+        <w:t>unintelligent;</w:t>
+      </w:r>
+      <w:r>
+        <w:t xml:space="preserve"> it does</w:t>
+      </w:r>
+      <w:r>
+        <w:t xml:space="preserve"> exactly what you tell it.</w:t>
+      </w:r>
+    </w:p>
+    <w:p>
+      <w:r>
+        <w:t xml:space="preserve">Phil: What you can do is use an if statement to keep the sprite on the screen. </w:t>
+      </w:r>
+      <w:r>
+        <w:t>If the sprite has reached the edge of the screen, change its movement to -0.5.</w:t>
+      </w:r>
+    </w:p>
+    <w:p>
+      <w:r>
+        <w:lastRenderedPageBreak/>
+        <w:t>Phil: This will make it move to the left.</w:t>
+      </w:r>
+    </w:p>
+    <w:p>
+      <w:r>
+        <w:t>Jason: How can we check if it has gone off the screen?</w:t>
+      </w:r>
+    </w:p>
+    <w:p>
+      <w:r>
+        <w:t>Phil: The sprite has a position, size, and movement.</w:t>
+      </w:r>
+    </w:p>
+    <w:p>
+      <w:r>
+        <w:t>Phil: The sprite has an X and Y value for its position</w:t>
+      </w:r>
+      <w:r>
+        <w:t>…</w:t>
+      </w:r>
+    </w:p>
+    <w:p>
+      <w:r>
+        <w:t>Phil: …and a width and height for its size.</w:t>
+      </w:r>
+    </w:p>
+    <w:p>
+      <w:r>
+        <w:t>Phil: Its movement is accessed as Movement.X and Movement.Y.</w:t>
+      </w:r>
+    </w:p>
+    <w:p>
+      <w:r>
+        <w:t>Phil: To check it against the screen, we need to check its right edge against the screen width.</w:t>
+      </w:r>
+    </w:p>
+    <w:p>
+      <w:r>
+        <w:t>Jason: Ok… I can give it a try…</w:t>
+      </w:r>
+    </w:p>
+    <w:p>
+      <w:r>
+        <w:t>Abbey: Yeah! We can do it!</w:t>
+      </w:r>
+    </w:p>
+    <w:p>
+      <w:pPr>
+        <w:rPr>
+          <w:i/>
+        </w:rPr>
+      </w:pPr>
+      <w:r>
+        <w:rPr>
+          <w:i/>
+        </w:rPr>
+        <w:t>Tutorial Part 3….</w:t>
+      </w:r>
+    </w:p>
+    <w:p>
+      <w:r>
+        <w:t>Jason: Doh… now it goes off the left side of the screen.</w:t>
+      </w:r>
+    </w:p>
+    <w:p>
+      <w:r>
+        <w:t>Abbey: We can apply the same logic, but now with the left edge, and 0 -&gt; the left of the screen.</w:t>
+      </w:r>
+    </w:p>
+    <w:p>
+      <w:r>
+        <w:t>Phil: That’s it.. See how you go</w:t>
+      </w:r>
+    </w:p>
+    <w:p>
+      <w:r>
+        <w:t>Phil: you could also move up and down using Movement.Y, and the height of the sprite ans the screen.</w:t>
       </w:r>
     </w:p>
     <w:sectPr>

</xml_diff>